<commit_message>
updated the asignment 1 hand in
</commit_message>
<xml_diff>
--- a/ERTS - Assignment 1 Report.docx
+++ b/ERTS - Assignment 1 Report.docx
@@ -154,6 +154,9 @@
               </w:rPr>
               <w:t>2015</w:t>
             </w:r>
+            <w:r>
+              <w:t>08319</w:t>
+            </w:r>
           </w:p>
         </w:tc>
       </w:tr>
@@ -172,16 +175,8 @@
               <w:rPr>
                 <w:lang w:val="en-US"/>
               </w:rPr>
-              <w:t xml:space="preserve">Martin W. </w:t>
+              <w:t>Martin W. Kjær</w:t>
             </w:r>
-            <w:proofErr w:type="spellStart"/>
-            <w:r>
-              <w:rPr>
-                <w:lang w:val="en-US"/>
-              </w:rPr>
-              <w:t>Kjær</w:t>
-            </w:r>
-            <w:proofErr w:type="spellEnd"/>
           </w:p>
         </w:tc>
         <w:tc>
@@ -205,6 +200,12 @@
                 <w:lang w:val="en-US"/>
               </w:rPr>
               <w:t>15</w:t>
+            </w:r>
+            <w:r>
+              <w:rPr>
+                <w:lang w:val="en-US"/>
+              </w:rPr>
+              <w:t>09268</w:t>
             </w:r>
           </w:p>
         </w:tc>
@@ -240,46 +241,6 @@
     </w:p>
     <w:p>
       <w:pPr>
-        <w:pStyle w:val="Overskrift1"/>
-        <w:rPr>
-          <w:lang w:val="en-US"/>
-        </w:rPr>
-      </w:pPr>
-      <w:r>
-        <w:rPr>
-          <w:lang w:val="en-US"/>
-        </w:rPr>
-        <w:t>Preface</w:t>
-      </w:r>
-    </w:p>
-    <w:p>
-      <w:pPr>
-        <w:rPr>
-          <w:lang w:val="en-US"/>
-        </w:rPr>
-      </w:pPr>
-      <w:r>
-        <w:rPr>
-          <w:lang w:val="en-US"/>
-        </w:rPr>
-        <w:t xml:space="preserve">In the following pages solutions to the various exercises are presented using text, code snippets and pictures of terminal and wavefiles. For the complete solutions, please refer to the </w:t>
-      </w:r>
-      <w:r>
-        <w:rPr>
-          <w:lang w:val="en-US"/>
-        </w:rPr>
-        <w:t>attachments containing the source code to the exercises.</w:t>
-      </w:r>
-    </w:p>
-    <w:p>
-      <w:pPr>
-        <w:rPr>
-          <w:lang w:val="en-US"/>
-        </w:rPr>
-      </w:pPr>
-    </w:p>
-    <w:p>
-      <w:pPr>
         <w:rPr>
           <w:rFonts w:asciiTheme="majorHAnsi" w:eastAsiaTheme="majorEastAsia" w:hAnsiTheme="majorHAnsi" w:cstheme="majorBidi"/>
           <w:color w:val="2F5496" w:themeColor="accent1" w:themeShade="BF"/>
@@ -288,6 +249,8 @@
           <w:lang w:val="en-US"/>
         </w:rPr>
       </w:pPr>
+      <w:bookmarkStart w:id="0" w:name="_GoBack"/>
+      <w:bookmarkEnd w:id="0"/>
       <w:r>
         <w:rPr>
           <w:lang w:val="en-US"/>
@@ -380,7 +343,7 @@
         <mc:AlternateContent>
           <mc:Choice Requires="wps">
             <w:drawing>
-              <wp:inline distT="0" distB="0" distL="0" distR="0">
+              <wp:inline distT="0" distB="0" distL="0" distR="0" wp14:anchorId="7FE9E148" wp14:editId="4A74912D">
                 <wp:extent cx="6131529" cy="3537574"/>
                 <wp:effectExtent l="19050" t="19050" r="22225" b="25400"/>
                 <wp:docPr id="217" name="Tekstfelt 2"/>
@@ -1887,7 +1850,7 @@
           </mc:Choice>
           <mc:Fallback>
             <w:pict>
-              <v:shapetype id="_x0000_t202" coordsize="21600,21600" o:spt="202" path="m,l,21600r21600,l21600,xe">
+              <v:shapetype w14:anchorId="7FE9E148" id="_x0000_t202" coordsize="21600,21600" o:spt="202" path="m,l,21600r21600,l21600,xe">
                 <v:stroke joinstyle="miter"/>
                 <v:path gradientshapeok="t" o:connecttype="rect"/>
               </v:shapetype>
@@ -3524,7 +3487,7 @@
           <w:lang w:val="en-US"/>
         </w:rPr>
         <w:drawing>
-          <wp:inline distT="0" distB="0" distL="0" distR="0">
+          <wp:inline distT="0" distB="0" distL="0" distR="0" wp14:anchorId="7E57B1B9" wp14:editId="0549F46E">
             <wp:extent cx="1459724" cy="2081242"/>
             <wp:effectExtent l="0" t="0" r="7620" b="0"/>
             <wp:docPr id="7" name="Billede 7"/>
@@ -3745,7 +3708,7 @@
         <mc:AlternateContent>
           <mc:Choice Requires="wps">
             <w:drawing>
-              <wp:inline distT="0" distB="0" distL="0" distR="0" wp14:anchorId="33E649C1" wp14:editId="24A83287">
+              <wp:inline distT="0" distB="0" distL="0" distR="0" wp14:anchorId="0132DAEF" wp14:editId="1705B46E">
                 <wp:extent cx="6120130" cy="3144886"/>
                 <wp:effectExtent l="19050" t="19050" r="13970" b="17780"/>
                 <wp:docPr id="6" name="Tekstfelt 2"/>
@@ -5289,7 +5252,7 @@
           </mc:Choice>
           <mc:Fallback>
             <w:pict>
-              <v:shape w14:anchorId="33E649C1" id="_x0000_s1027" type="#_x0000_t202" style="width:481.9pt;height:247.65pt;visibility:visible;mso-wrap-style:square;mso-left-percent:-10001;mso-top-percent:-10001;mso-position-horizontal:absolute;mso-position-horizontal-relative:char;mso-position-vertical:absolute;mso-position-vertical-relative:line;mso-left-percent:-10001;mso-top-percent:-10001;v-text-anchor:top" o:gfxdata="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" strokeweight="2.25pt">
+              <v:shape w14:anchorId="0132DAEF" id="_x0000_s1027" type="#_x0000_t202" style="width:481.9pt;height:247.65pt;visibility:visible;mso-wrap-style:square;mso-left-percent:-10001;mso-top-percent:-10001;mso-position-horizontal:absolute;mso-position-horizontal-relative:char;mso-position-vertical:absolute;mso-position-vertical-relative:line;mso-left-percent:-10001;mso-top-percent:-10001;v-text-anchor:top" o:gfxdata="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" strokeweight="2.25pt">
                 <v:textbox>
                   <w:txbxContent>
                     <w:p>
@@ -6888,7 +6851,7 @@
         <mc:AlternateContent>
           <mc:Choice Requires="wps">
             <w:drawing>
-              <wp:inline distT="0" distB="0" distL="0" distR="0" wp14:anchorId="110FBF75" wp14:editId="2430A400">
+              <wp:inline distT="0" distB="0" distL="0" distR="0" wp14:anchorId="50E79CE1" wp14:editId="607A3C90">
                 <wp:extent cx="6120130" cy="1417062"/>
                 <wp:effectExtent l="19050" t="19050" r="13970" b="12065"/>
                 <wp:docPr id="8" name="Tekstfelt 2"/>
@@ -7337,7 +7300,7 @@
           </mc:Choice>
           <mc:Fallback>
             <w:pict>
-              <v:shape w14:anchorId="110FBF75" id="_x0000_s1028" type="#_x0000_t202" style="width:481.9pt;height:111.6pt;visibility:visible;mso-wrap-style:square;mso-left-percent:-10001;mso-top-percent:-10001;mso-position-horizontal:absolute;mso-position-horizontal-relative:char;mso-position-vertical:absolute;mso-position-vertical-relative:line;mso-left-percent:-10001;mso-top-percent:-10001;v-text-anchor:top" o:gfxdata="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" strokeweight="2.25pt">
+              <v:shape w14:anchorId="50E79CE1" id="_x0000_s1028" type="#_x0000_t202" style="width:481.9pt;height:111.6pt;visibility:visible;mso-wrap-style:square;mso-left-percent:-10001;mso-top-percent:-10001;mso-position-horizontal:absolute;mso-position-horizontal-relative:char;mso-position-vertical:absolute;mso-position-vertical-relative:line;mso-left-percent:-10001;mso-top-percent:-10001;v-text-anchor:top" o:gfxdata="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" strokeweight="2.25pt">
                 <v:textbox>
                   <w:txbxContent>
                     <w:p>
@@ -7937,7 +7900,7 @@
         </w:rPr>
         <w:lastRenderedPageBreak/>
         <w:drawing>
-          <wp:inline distT="0" distB="0" distL="0" distR="0">
+          <wp:inline distT="0" distB="0" distL="0" distR="0" wp14:anchorId="4C725A25" wp14:editId="59F9249E">
             <wp:extent cx="1553919" cy="1465736"/>
             <wp:effectExtent l="0" t="0" r="8255" b="1270"/>
             <wp:docPr id="9" name="Billede 9"/>
@@ -8148,7 +8111,7 @@
         <mc:AlternateContent>
           <mc:Choice Requires="wps">
             <w:drawing>
-              <wp:inline distT="0" distB="0" distL="0" distR="0" wp14:anchorId="0479A689" wp14:editId="49F67769">
+              <wp:inline distT="0" distB="0" distL="0" distR="0" wp14:anchorId="45FE9FCF" wp14:editId="54459CF1">
                 <wp:extent cx="6120130" cy="3531964"/>
                 <wp:effectExtent l="19050" t="19050" r="13970" b="11430"/>
                 <wp:docPr id="10" name="Tekstfelt 2"/>
@@ -9587,7 +9550,7 @@
           </mc:Choice>
           <mc:Fallback>
             <w:pict>
-              <v:shape w14:anchorId="0479A689" id="_x0000_s1029" type="#_x0000_t202" style="width:481.9pt;height:278.1pt;visibility:visible;mso-wrap-style:square;mso-left-percent:-10001;mso-top-percent:-10001;mso-position-horizontal:absolute;mso-position-horizontal-relative:char;mso-position-vertical:absolute;mso-position-vertical-relative:line;mso-left-percent:-10001;mso-top-percent:-10001;v-text-anchor:top" o:gfxdata="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" strokeweight="2.25pt">
+              <v:shape w14:anchorId="45FE9FCF" id="_x0000_s1029" type="#_x0000_t202" style="width:481.9pt;height:278.1pt;visibility:visible;mso-wrap-style:square;mso-left-percent:-10001;mso-top-percent:-10001;mso-position-horizontal:absolute;mso-position-horizontal-relative:char;mso-position-vertical:absolute;mso-position-vertical-relative:line;mso-left-percent:-10001;mso-top-percent:-10001;v-text-anchor:top" o:gfxdata="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" strokeweight="2.25pt">
                 <v:textbox>
                   <w:txbxContent>
                     <w:p>
@@ -11074,7 +11037,7 @@
         <mc:AlternateContent>
           <mc:Choice Requires="wps">
             <w:drawing>
-              <wp:inline distT="0" distB="0" distL="0" distR="0" wp14:anchorId="303144A4" wp14:editId="6D23035E">
+              <wp:inline distT="0" distB="0" distL="0" distR="0" wp14:anchorId="0DA2B41A" wp14:editId="35E40829">
                 <wp:extent cx="6120130" cy="2668052"/>
                 <wp:effectExtent l="19050" t="19050" r="13970" b="18415"/>
                 <wp:docPr id="11" name="Tekstfelt 2"/>
@@ -12191,7 +12154,7 @@
           </mc:Choice>
           <mc:Fallback>
             <w:pict>
-              <v:shape w14:anchorId="303144A4" id="_x0000_s1030" type="#_x0000_t202" style="width:481.9pt;height:210.1pt;visibility:visible;mso-wrap-style:square;mso-left-percent:-10001;mso-top-percent:-10001;mso-position-horizontal:absolute;mso-position-horizontal-relative:char;mso-position-vertical:absolute;mso-position-vertical-relative:line;mso-left-percent:-10001;mso-top-percent:-10001;v-text-anchor:top" o:gfxdata="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" strokeweight="2.25pt">
+              <v:shape w14:anchorId="0DA2B41A" id="_x0000_s1030" type="#_x0000_t202" style="width:481.9pt;height:210.1pt;visibility:visible;mso-wrap-style:square;mso-left-percent:-10001;mso-top-percent:-10001;mso-position-horizontal:absolute;mso-position-horizontal-relative:char;mso-position-vertical:absolute;mso-position-vertical-relative:line;mso-left-percent:-10001;mso-top-percent:-10001;v-text-anchor:top" o:gfxdata="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" strokeweight="2.25pt">
                 <v:textbox>
                   <w:txbxContent>
                     <w:p>
@@ -13569,7 +13532,7 @@
           <w:lang w:val="en-US"/>
         </w:rPr>
         <w:drawing>
-          <wp:inline distT="0" distB="0" distL="0" distR="0">
+          <wp:inline distT="0" distB="0" distL="0" distR="0" wp14:anchorId="0819E803" wp14:editId="64E669C5">
             <wp:extent cx="2389781" cy="1461199"/>
             <wp:effectExtent l="0" t="0" r="0" b="5715"/>
             <wp:docPr id="12" name="Billede 12"/>
@@ -13797,7 +13760,7 @@
         <mc:AlternateContent>
           <mc:Choice Requires="wps">
             <w:drawing>
-              <wp:inline distT="0" distB="0" distL="0" distR="0" wp14:anchorId="703E4831" wp14:editId="206468ED">
+              <wp:inline distT="0" distB="0" distL="0" distR="0" wp14:anchorId="76748A9F" wp14:editId="6FF6F0B7">
                 <wp:extent cx="6120130" cy="4655363"/>
                 <wp:effectExtent l="19050" t="19050" r="13970" b="12065"/>
                 <wp:docPr id="13" name="Tekstfelt 2"/>
@@ -13900,7 +13863,7 @@
                                 <w:color w:val="000000"/>
                                 <w:sz w:val="19"/>
                                 <w:szCs w:val="19"/>
-                                <w:lang/>
+                                <w:lang w:val="en-US"/>
                               </w:rPr>
                             </w:pPr>
                             <w:r>
@@ -15620,7 +15583,7 @@
           </mc:Choice>
           <mc:Fallback>
             <w:pict>
-              <v:shape w14:anchorId="703E4831" id="_x0000_s1031" type="#_x0000_t202" style="width:481.9pt;height:366.55pt;visibility:visible;mso-wrap-style:square;mso-left-percent:-10001;mso-top-percent:-10001;mso-position-horizontal:absolute;mso-position-horizontal-relative:char;mso-position-vertical:absolute;mso-position-vertical-relative:line;mso-left-percent:-10001;mso-top-percent:-10001;v-text-anchor:top" o:gfxdata="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" strokeweight="2.25pt">
+              <v:shape w14:anchorId="76748A9F" id="_x0000_s1031" type="#_x0000_t202" style="width:481.9pt;height:366.55pt;visibility:visible;mso-wrap-style:square;mso-left-percent:-10001;mso-top-percent:-10001;mso-position-horizontal:absolute;mso-position-horizontal-relative:char;mso-position-vertical:absolute;mso-position-vertical-relative:line;mso-left-percent:-10001;mso-top-percent:-10001;v-text-anchor:top" o:gfxdata="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" strokeweight="2.25pt">
                 <v:textbox>
                   <w:txbxContent>
                     <w:p>
@@ -15691,7 +15654,7 @@
                           <w:color w:val="000000"/>
                           <w:sz w:val="19"/>
                           <w:szCs w:val="19"/>
-                          <w:lang/>
+                          <w:lang w:val="en-US"/>
                         </w:rPr>
                       </w:pPr>
                       <w:r>
@@ -17499,7 +17462,7 @@
         <mc:AlternateContent>
           <mc:Choice Requires="wps">
             <w:drawing>
-              <wp:inline distT="0" distB="0" distL="0" distR="0" wp14:anchorId="603C6E20" wp14:editId="0959A80E">
+              <wp:inline distT="0" distB="0" distL="0" distR="0" wp14:anchorId="6F7D9F87" wp14:editId="415DF268">
                 <wp:extent cx="6120130" cy="4377385"/>
                 <wp:effectExtent l="19050" t="19050" r="13970" b="23495"/>
                 <wp:docPr id="14" name="Tekstfelt 2"/>
@@ -19059,7 +19022,7 @@
           </mc:Choice>
           <mc:Fallback>
             <w:pict>
-              <v:shape w14:anchorId="603C6E20" id="_x0000_s1032" type="#_x0000_t202" style="width:481.9pt;height:344.7pt;visibility:visible;mso-wrap-style:square;mso-left-percent:-10001;mso-top-percent:-10001;mso-position-horizontal:absolute;mso-position-horizontal-relative:char;mso-position-vertical:absolute;mso-position-vertical-relative:line;mso-left-percent:-10001;mso-top-percent:-10001;v-text-anchor:top" o:gfxdata="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" strokeweight="2.25pt">
+              <v:shape w14:anchorId="6F7D9F87" id="_x0000_s1032" type="#_x0000_t202" style="width:481.9pt;height:344.7pt;visibility:visible;mso-wrap-style:square;mso-left-percent:-10001;mso-top-percent:-10001;mso-position-horizontal:absolute;mso-position-horizontal-relative:char;mso-position-vertical:absolute;mso-position-vertical-relative:line;mso-left-percent:-10001;mso-top-percent:-10001;v-text-anchor:top" o:gfxdata="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" strokeweight="2.25pt">
                 <v:textbox>
                   <w:txbxContent>
                     <w:p>
@@ -20716,7 +20679,7 @@
         <mc:AlternateContent>
           <mc:Choice Requires="wps">
             <w:drawing>
-              <wp:inline distT="0" distB="0" distL="0" distR="0" wp14:anchorId="3E6454D3" wp14:editId="2A16EB09">
+              <wp:inline distT="0" distB="0" distL="0" distR="0" wp14:anchorId="4C295D11" wp14:editId="69E4347B">
                 <wp:extent cx="6120130" cy="6074511"/>
                 <wp:effectExtent l="19050" t="19050" r="13970" b="21590"/>
                 <wp:docPr id="15" name="Tekstfelt 2"/>
@@ -21884,8 +21847,6 @@
                               </w:rPr>
                               <w:tab/>
                             </w:r>
-                            <w:proofErr w:type="spellStart"/>
-                            <w:proofErr w:type="gramStart"/>
                             <w:r>
                               <w:rPr>
                                 <w:rFonts w:ascii="Consolas" w:hAnsi="Consolas" w:cs="Consolas"/>
@@ -21896,8 +21857,6 @@
                               </w:rPr>
                               <w:t>master.reset</w:t>
                             </w:r>
-                            <w:proofErr w:type="spellEnd"/>
-                            <w:proofErr w:type="gramEnd"/>
                             <w:r>
                               <w:rPr>
                                 <w:rFonts w:ascii="Consolas" w:hAnsi="Consolas" w:cs="Consolas"/>
@@ -22049,7 +22008,6 @@
                               </w:rPr>
                               <w:tab/>
                             </w:r>
-                            <w:proofErr w:type="spellStart"/>
                             <w:r>
                               <w:rPr>
                                 <w:rFonts w:ascii="Consolas" w:hAnsi="Consolas" w:cs="Consolas"/>
@@ -22059,7 +22017,6 @@
                               </w:rPr>
                               <w:t>slave.data</w:t>
                             </w:r>
-                            <w:proofErr w:type="spellEnd"/>
                             <w:r>
                               <w:rPr>
                                 <w:rFonts w:ascii="Consolas" w:hAnsi="Consolas" w:cs="Consolas"/>
@@ -22527,7 +22484,28 @@
                                 <w:lang w:val="en-US"/>
                               </w:rPr>
                               <w:tab/>
-                              <w:t xml:space="preserve">tracefile = </w:t>
+                            </w:r>
+                            <w:proofErr w:type="spellStart"/>
+                            <w:r>
+                              <w:rPr>
+                                <w:rFonts w:ascii="Consolas" w:hAnsi="Consolas" w:cs="Consolas"/>
+                                <w:color w:val="000000"/>
+                                <w:sz w:val="19"/>
+                                <w:szCs w:val="19"/>
+                                <w:lang w:val="en-US"/>
+                              </w:rPr>
+                              <w:t>tracefile</w:t>
+                            </w:r>
+                            <w:proofErr w:type="spellEnd"/>
+                            <w:r>
+                              <w:rPr>
+                                <w:rFonts w:ascii="Consolas" w:hAnsi="Consolas" w:cs="Consolas"/>
+                                <w:color w:val="000000"/>
+                                <w:sz w:val="19"/>
+                                <w:szCs w:val="19"/>
+                                <w:lang w:val="en-US"/>
+                              </w:rPr>
+                              <w:t xml:space="preserve"> = </w:t>
                             </w:r>
                             <w:proofErr w:type="spellStart"/>
                             <w:r>
@@ -22662,8 +22640,20 @@
                                 <w:szCs w:val="19"/>
                                 <w:lang w:val="en-US"/>
                               </w:rPr>
-                              <w:t>(!tracefile</w:t>
-                            </w:r>
+                              <w:t>(!</w:t>
+                            </w:r>
+                            <w:proofErr w:type="spellStart"/>
+                            <w:r>
+                              <w:rPr>
+                                <w:rFonts w:ascii="Consolas" w:hAnsi="Consolas" w:cs="Consolas"/>
+                                <w:color w:val="000000"/>
+                                <w:sz w:val="19"/>
+                                <w:szCs w:val="19"/>
+                                <w:lang w:val="en-US"/>
+                              </w:rPr>
+                              <w:t>tracefile</w:t>
+                            </w:r>
+                            <w:proofErr w:type="spellEnd"/>
                             <w:proofErr w:type="gramEnd"/>
                             <w:r>
                               <w:rPr>
@@ -22725,7 +22715,29 @@
                                 <w:szCs w:val="19"/>
                                 <w:lang w:val="en-US"/>
                               </w:rPr>
-                              <w:t>"no tracefile for you"</w:t>
+                              <w:t xml:space="preserve">"no </w:t>
+                            </w:r>
+                            <w:proofErr w:type="spellStart"/>
+                            <w:r>
+                              <w:rPr>
+                                <w:rFonts w:ascii="Consolas" w:hAnsi="Consolas" w:cs="Consolas"/>
+                                <w:color w:val="A31515"/>
+                                <w:sz w:val="19"/>
+                                <w:szCs w:val="19"/>
+                                <w:lang w:val="en-US"/>
+                              </w:rPr>
+                              <w:t>tracefile</w:t>
+                            </w:r>
+                            <w:proofErr w:type="spellEnd"/>
+                            <w:r>
+                              <w:rPr>
+                                <w:rFonts w:ascii="Consolas" w:hAnsi="Consolas" w:cs="Consolas"/>
+                                <w:color w:val="A31515"/>
+                                <w:sz w:val="19"/>
+                                <w:szCs w:val="19"/>
+                                <w:lang w:val="en-US"/>
+                              </w:rPr>
+                              <w:t xml:space="preserve"> for you"</w:t>
                             </w:r>
                             <w:r>
                               <w:rPr>
@@ -22818,7 +22830,28 @@
                                 <w:lang w:val="en-US"/>
                               </w:rPr>
                               <w:tab/>
-                              <w:t>tracefile-&gt;</w:t>
+                            </w:r>
+                            <w:proofErr w:type="spellStart"/>
+                            <w:r>
+                              <w:rPr>
+                                <w:rFonts w:ascii="Consolas" w:hAnsi="Consolas" w:cs="Consolas"/>
+                                <w:color w:val="000000"/>
+                                <w:sz w:val="19"/>
+                                <w:szCs w:val="19"/>
+                                <w:lang w:val="en-US"/>
+                              </w:rPr>
+                              <w:t>tracefile</w:t>
+                            </w:r>
+                            <w:proofErr w:type="spellEnd"/>
+                            <w:r>
+                              <w:rPr>
+                                <w:rFonts w:ascii="Consolas" w:hAnsi="Consolas" w:cs="Consolas"/>
+                                <w:color w:val="000000"/>
+                                <w:sz w:val="19"/>
+                                <w:szCs w:val="19"/>
+                                <w:lang w:val="en-US"/>
+                              </w:rPr>
+                              <w:t>-&gt;</w:t>
                             </w:r>
                             <w:proofErr w:type="spellStart"/>
                             <w:r>
@@ -22942,6 +22975,7 @@
                               </w:rPr>
                               <w:t>(</w:t>
                             </w:r>
+                            <w:proofErr w:type="spellStart"/>
                             <w:proofErr w:type="gramEnd"/>
                             <w:r>
                               <w:rPr>
@@ -22951,7 +22985,18 @@
                                 <w:szCs w:val="19"/>
                                 <w:lang w:val="en-US"/>
                               </w:rPr>
-                              <w:t xml:space="preserve">tracefile, clock, </w:t>
+                              <w:t>tracefile</w:t>
+                            </w:r>
+                            <w:proofErr w:type="spellEnd"/>
+                            <w:r>
+                              <w:rPr>
+                                <w:rFonts w:ascii="Consolas" w:hAnsi="Consolas" w:cs="Consolas"/>
+                                <w:color w:val="000000"/>
+                                <w:sz w:val="19"/>
+                                <w:szCs w:val="19"/>
+                                <w:lang w:val="en-US"/>
+                              </w:rPr>
+                              <w:t xml:space="preserve">, clock, </w:t>
                             </w:r>
                             <w:r>
                               <w:rPr>
@@ -23031,6 +23076,7 @@
                               </w:rPr>
                               <w:t>(</w:t>
                             </w:r>
+                            <w:proofErr w:type="spellStart"/>
                             <w:proofErr w:type="gramEnd"/>
                             <w:r>
                               <w:rPr>
@@ -23040,7 +23086,18 @@
                                 <w:szCs w:val="19"/>
                                 <w:lang w:val="en-US"/>
                               </w:rPr>
-                              <w:t xml:space="preserve">tracefile, ready, </w:t>
+                              <w:t>tracefile</w:t>
+                            </w:r>
+                            <w:proofErr w:type="spellEnd"/>
+                            <w:r>
+                              <w:rPr>
+                                <w:rFonts w:ascii="Consolas" w:hAnsi="Consolas" w:cs="Consolas"/>
+                                <w:color w:val="000000"/>
+                                <w:sz w:val="19"/>
+                                <w:szCs w:val="19"/>
+                                <w:lang w:val="en-US"/>
+                              </w:rPr>
+                              <w:t xml:space="preserve">, ready, </w:t>
                             </w:r>
                             <w:r>
                               <w:rPr>
@@ -23120,6 +23177,7 @@
                               </w:rPr>
                               <w:t>(</w:t>
                             </w:r>
+                            <w:proofErr w:type="spellStart"/>
                             <w:proofErr w:type="gramEnd"/>
                             <w:r>
                               <w:rPr>
@@ -23129,7 +23187,18 @@
                                 <w:szCs w:val="19"/>
                                 <w:lang w:val="en-US"/>
                               </w:rPr>
-                              <w:t xml:space="preserve">tracefile, valid, </w:t>
+                              <w:t>tracefile</w:t>
+                            </w:r>
+                            <w:proofErr w:type="spellEnd"/>
+                            <w:r>
+                              <w:rPr>
+                                <w:rFonts w:ascii="Consolas" w:hAnsi="Consolas" w:cs="Consolas"/>
+                                <w:color w:val="000000"/>
+                                <w:sz w:val="19"/>
+                                <w:szCs w:val="19"/>
+                                <w:lang w:val="en-US"/>
+                              </w:rPr>
+                              <w:t xml:space="preserve">, valid, </w:t>
                             </w:r>
                             <w:r>
                               <w:rPr>
@@ -23209,6 +23278,7 @@
                               </w:rPr>
                               <w:t>(</w:t>
                             </w:r>
+                            <w:proofErr w:type="spellStart"/>
                             <w:proofErr w:type="gramEnd"/>
                             <w:r>
                               <w:rPr>
@@ -23218,7 +23288,18 @@
                                 <w:szCs w:val="19"/>
                                 <w:lang w:val="en-US"/>
                               </w:rPr>
-                              <w:t xml:space="preserve">tracefile, data, </w:t>
+                              <w:t>tracefile</w:t>
+                            </w:r>
+                            <w:proofErr w:type="spellEnd"/>
+                            <w:r>
+                              <w:rPr>
+                                <w:rFonts w:ascii="Consolas" w:hAnsi="Consolas" w:cs="Consolas"/>
+                                <w:color w:val="000000"/>
+                                <w:sz w:val="19"/>
+                                <w:szCs w:val="19"/>
+                                <w:lang w:val="en-US"/>
+                              </w:rPr>
+                              <w:t xml:space="preserve">, data, </w:t>
                             </w:r>
                             <w:r>
                               <w:rPr>
@@ -23421,7 +23502,29 @@
                                 <w:szCs w:val="19"/>
                                 <w:lang w:val="en-US"/>
                               </w:rPr>
-                              <w:t>(tracefile);</w:t>
+                              <w:t>(</w:t>
+                            </w:r>
+                            <w:proofErr w:type="spellStart"/>
+                            <w:r>
+                              <w:rPr>
+                                <w:rFonts w:ascii="Consolas" w:hAnsi="Consolas" w:cs="Consolas"/>
+                                <w:color w:val="000000"/>
+                                <w:sz w:val="19"/>
+                                <w:szCs w:val="19"/>
+                                <w:lang w:val="en-US"/>
+                              </w:rPr>
+                              <w:t>tracefile</w:t>
+                            </w:r>
+                            <w:proofErr w:type="spellEnd"/>
+                            <w:r>
+                              <w:rPr>
+                                <w:rFonts w:ascii="Consolas" w:hAnsi="Consolas" w:cs="Consolas"/>
+                                <w:color w:val="000000"/>
+                                <w:sz w:val="19"/>
+                                <w:szCs w:val="19"/>
+                                <w:lang w:val="en-US"/>
+                              </w:rPr>
+                              <w:t>);</w:t>
                             </w:r>
                           </w:p>
                           <w:p>
@@ -23458,7 +23561,7 @@
           </mc:Choice>
           <mc:Fallback>
             <w:pict>
-              <v:shape w14:anchorId="3E6454D3" id="_x0000_s1033" type="#_x0000_t202" style="width:481.9pt;height:478.3pt;visibility:visible;mso-wrap-style:square;mso-left-percent:-10001;mso-top-percent:-10001;mso-position-horizontal:absolute;mso-position-horizontal-relative:char;mso-position-vertical:absolute;mso-position-vertical-relative:line;mso-left-percent:-10001;mso-top-percent:-10001;v-text-anchor:top" o:gfxdata="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" strokeweight="2.25pt">
+              <v:shape w14:anchorId="4C295D11" id="_x0000_s1033" type="#_x0000_t202" style="width:481.9pt;height:478.3pt;visibility:visible;mso-wrap-style:square;mso-left-percent:-10001;mso-top-percent:-10001;mso-position-horizontal:absolute;mso-position-horizontal-relative:char;mso-position-vertical:absolute;mso-position-vertical-relative:line;mso-left-percent:-10001;mso-top-percent:-10001;v-text-anchor:top" o:gfxdata="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" strokeweight="2.25pt">
                 <v:textbox>
                   <w:txbxContent>
                     <w:p>
@@ -24594,8 +24697,6 @@
                         </w:rPr>
                         <w:tab/>
                       </w:r>
-                      <w:proofErr w:type="spellStart"/>
-                      <w:proofErr w:type="gramStart"/>
                       <w:r>
                         <w:rPr>
                           <w:rFonts w:ascii="Consolas" w:hAnsi="Consolas" w:cs="Consolas"/>
@@ -24606,8 +24707,6 @@
                         </w:rPr>
                         <w:t>master.reset</w:t>
                       </w:r>
-                      <w:proofErr w:type="spellEnd"/>
-                      <w:proofErr w:type="gramEnd"/>
                       <w:r>
                         <w:rPr>
                           <w:rFonts w:ascii="Consolas" w:hAnsi="Consolas" w:cs="Consolas"/>
@@ -24759,7 +24858,6 @@
                         </w:rPr>
                         <w:tab/>
                       </w:r>
-                      <w:proofErr w:type="spellStart"/>
                       <w:r>
                         <w:rPr>
                           <w:rFonts w:ascii="Consolas" w:hAnsi="Consolas" w:cs="Consolas"/>
@@ -24769,7 +24867,6 @@
                         </w:rPr>
                         <w:t>slave.data</w:t>
                       </w:r>
-                      <w:proofErr w:type="spellEnd"/>
                       <w:r>
                         <w:rPr>
                           <w:rFonts w:ascii="Consolas" w:hAnsi="Consolas" w:cs="Consolas"/>
@@ -25237,7 +25334,28 @@
                           <w:lang w:val="en-US"/>
                         </w:rPr>
                         <w:tab/>
-                        <w:t xml:space="preserve">tracefile = </w:t>
+                      </w:r>
+                      <w:proofErr w:type="spellStart"/>
+                      <w:r>
+                        <w:rPr>
+                          <w:rFonts w:ascii="Consolas" w:hAnsi="Consolas" w:cs="Consolas"/>
+                          <w:color w:val="000000"/>
+                          <w:sz w:val="19"/>
+                          <w:szCs w:val="19"/>
+                          <w:lang w:val="en-US"/>
+                        </w:rPr>
+                        <w:t>tracefile</w:t>
+                      </w:r>
+                      <w:proofErr w:type="spellEnd"/>
+                      <w:r>
+                        <w:rPr>
+                          <w:rFonts w:ascii="Consolas" w:hAnsi="Consolas" w:cs="Consolas"/>
+                          <w:color w:val="000000"/>
+                          <w:sz w:val="19"/>
+                          <w:szCs w:val="19"/>
+                          <w:lang w:val="en-US"/>
+                        </w:rPr>
+                        <w:t xml:space="preserve"> = </w:t>
                       </w:r>
                       <w:proofErr w:type="spellStart"/>
                       <w:r>
@@ -25372,8 +25490,20 @@
                           <w:szCs w:val="19"/>
                           <w:lang w:val="en-US"/>
                         </w:rPr>
-                        <w:t>(!tracefile</w:t>
-                      </w:r>
+                        <w:t>(!</w:t>
+                      </w:r>
+                      <w:proofErr w:type="spellStart"/>
+                      <w:r>
+                        <w:rPr>
+                          <w:rFonts w:ascii="Consolas" w:hAnsi="Consolas" w:cs="Consolas"/>
+                          <w:color w:val="000000"/>
+                          <w:sz w:val="19"/>
+                          <w:szCs w:val="19"/>
+                          <w:lang w:val="en-US"/>
+                        </w:rPr>
+                        <w:t>tracefile</w:t>
+                      </w:r>
+                      <w:proofErr w:type="spellEnd"/>
                       <w:proofErr w:type="gramEnd"/>
                       <w:r>
                         <w:rPr>
@@ -25435,7 +25565,29 @@
                           <w:szCs w:val="19"/>
                           <w:lang w:val="en-US"/>
                         </w:rPr>
-                        <w:t>"no tracefile for you"</w:t>
+                        <w:t xml:space="preserve">"no </w:t>
+                      </w:r>
+                      <w:proofErr w:type="spellStart"/>
+                      <w:r>
+                        <w:rPr>
+                          <w:rFonts w:ascii="Consolas" w:hAnsi="Consolas" w:cs="Consolas"/>
+                          <w:color w:val="A31515"/>
+                          <w:sz w:val="19"/>
+                          <w:szCs w:val="19"/>
+                          <w:lang w:val="en-US"/>
+                        </w:rPr>
+                        <w:t>tracefile</w:t>
+                      </w:r>
+                      <w:proofErr w:type="spellEnd"/>
+                      <w:r>
+                        <w:rPr>
+                          <w:rFonts w:ascii="Consolas" w:hAnsi="Consolas" w:cs="Consolas"/>
+                          <w:color w:val="A31515"/>
+                          <w:sz w:val="19"/>
+                          <w:szCs w:val="19"/>
+                          <w:lang w:val="en-US"/>
+                        </w:rPr>
+                        <w:t xml:space="preserve"> for you"</w:t>
                       </w:r>
                       <w:r>
                         <w:rPr>
@@ -25528,7 +25680,28 @@
                           <w:lang w:val="en-US"/>
                         </w:rPr>
                         <w:tab/>
-                        <w:t>tracefile-&gt;</w:t>
+                      </w:r>
+                      <w:proofErr w:type="spellStart"/>
+                      <w:r>
+                        <w:rPr>
+                          <w:rFonts w:ascii="Consolas" w:hAnsi="Consolas" w:cs="Consolas"/>
+                          <w:color w:val="000000"/>
+                          <w:sz w:val="19"/>
+                          <w:szCs w:val="19"/>
+                          <w:lang w:val="en-US"/>
+                        </w:rPr>
+                        <w:t>tracefile</w:t>
+                      </w:r>
+                      <w:proofErr w:type="spellEnd"/>
+                      <w:r>
+                        <w:rPr>
+                          <w:rFonts w:ascii="Consolas" w:hAnsi="Consolas" w:cs="Consolas"/>
+                          <w:color w:val="000000"/>
+                          <w:sz w:val="19"/>
+                          <w:szCs w:val="19"/>
+                          <w:lang w:val="en-US"/>
+                        </w:rPr>
+                        <w:t>-&gt;</w:t>
                       </w:r>
                       <w:proofErr w:type="spellStart"/>
                       <w:r>
@@ -25652,6 +25825,7 @@
                         </w:rPr>
                         <w:t>(</w:t>
                       </w:r>
+                      <w:proofErr w:type="spellStart"/>
                       <w:proofErr w:type="gramEnd"/>
                       <w:r>
                         <w:rPr>
@@ -25661,7 +25835,18 @@
                           <w:szCs w:val="19"/>
                           <w:lang w:val="en-US"/>
                         </w:rPr>
-                        <w:t xml:space="preserve">tracefile, clock, </w:t>
+                        <w:t>tracefile</w:t>
+                      </w:r>
+                      <w:proofErr w:type="spellEnd"/>
+                      <w:r>
+                        <w:rPr>
+                          <w:rFonts w:ascii="Consolas" w:hAnsi="Consolas" w:cs="Consolas"/>
+                          <w:color w:val="000000"/>
+                          <w:sz w:val="19"/>
+                          <w:szCs w:val="19"/>
+                          <w:lang w:val="en-US"/>
+                        </w:rPr>
+                        <w:t xml:space="preserve">, clock, </w:t>
                       </w:r>
                       <w:r>
                         <w:rPr>
@@ -25741,6 +25926,7 @@
                         </w:rPr>
                         <w:t>(</w:t>
                       </w:r>
+                      <w:proofErr w:type="spellStart"/>
                       <w:proofErr w:type="gramEnd"/>
                       <w:r>
                         <w:rPr>
@@ -25750,7 +25936,18 @@
                           <w:szCs w:val="19"/>
                           <w:lang w:val="en-US"/>
                         </w:rPr>
-                        <w:t xml:space="preserve">tracefile, ready, </w:t>
+                        <w:t>tracefile</w:t>
+                      </w:r>
+                      <w:proofErr w:type="spellEnd"/>
+                      <w:r>
+                        <w:rPr>
+                          <w:rFonts w:ascii="Consolas" w:hAnsi="Consolas" w:cs="Consolas"/>
+                          <w:color w:val="000000"/>
+                          <w:sz w:val="19"/>
+                          <w:szCs w:val="19"/>
+                          <w:lang w:val="en-US"/>
+                        </w:rPr>
+                        <w:t xml:space="preserve">, ready, </w:t>
                       </w:r>
                       <w:r>
                         <w:rPr>
@@ -25830,6 +26027,7 @@
                         </w:rPr>
                         <w:t>(</w:t>
                       </w:r>
+                      <w:proofErr w:type="spellStart"/>
                       <w:proofErr w:type="gramEnd"/>
                       <w:r>
                         <w:rPr>
@@ -25839,7 +26037,18 @@
                           <w:szCs w:val="19"/>
                           <w:lang w:val="en-US"/>
                         </w:rPr>
-                        <w:t xml:space="preserve">tracefile, valid, </w:t>
+                        <w:t>tracefile</w:t>
+                      </w:r>
+                      <w:proofErr w:type="spellEnd"/>
+                      <w:r>
+                        <w:rPr>
+                          <w:rFonts w:ascii="Consolas" w:hAnsi="Consolas" w:cs="Consolas"/>
+                          <w:color w:val="000000"/>
+                          <w:sz w:val="19"/>
+                          <w:szCs w:val="19"/>
+                          <w:lang w:val="en-US"/>
+                        </w:rPr>
+                        <w:t xml:space="preserve">, valid, </w:t>
                       </w:r>
                       <w:r>
                         <w:rPr>
@@ -25919,6 +26128,7 @@
                         </w:rPr>
                         <w:t>(</w:t>
                       </w:r>
+                      <w:proofErr w:type="spellStart"/>
                       <w:proofErr w:type="gramEnd"/>
                       <w:r>
                         <w:rPr>
@@ -25928,7 +26138,18 @@
                           <w:szCs w:val="19"/>
                           <w:lang w:val="en-US"/>
                         </w:rPr>
-                        <w:t xml:space="preserve">tracefile, data, </w:t>
+                        <w:t>tracefile</w:t>
+                      </w:r>
+                      <w:proofErr w:type="spellEnd"/>
+                      <w:r>
+                        <w:rPr>
+                          <w:rFonts w:ascii="Consolas" w:hAnsi="Consolas" w:cs="Consolas"/>
+                          <w:color w:val="000000"/>
+                          <w:sz w:val="19"/>
+                          <w:szCs w:val="19"/>
+                          <w:lang w:val="en-US"/>
+                        </w:rPr>
+                        <w:t xml:space="preserve">, data, </w:t>
                       </w:r>
                       <w:r>
                         <w:rPr>
@@ -26131,7 +26352,29 @@
                           <w:szCs w:val="19"/>
                           <w:lang w:val="en-US"/>
                         </w:rPr>
-                        <w:t>(tracefile);</w:t>
+                        <w:t>(</w:t>
+                      </w:r>
+                      <w:proofErr w:type="spellStart"/>
+                      <w:r>
+                        <w:rPr>
+                          <w:rFonts w:ascii="Consolas" w:hAnsi="Consolas" w:cs="Consolas"/>
+                          <w:color w:val="000000"/>
+                          <w:sz w:val="19"/>
+                          <w:szCs w:val="19"/>
+                          <w:lang w:val="en-US"/>
+                        </w:rPr>
+                        <w:t>tracefile</w:t>
+                      </w:r>
+                      <w:proofErr w:type="spellEnd"/>
+                      <w:r>
+                        <w:rPr>
+                          <w:rFonts w:ascii="Consolas" w:hAnsi="Consolas" w:cs="Consolas"/>
+                          <w:color w:val="000000"/>
+                          <w:sz w:val="19"/>
+                          <w:szCs w:val="19"/>
+                          <w:lang w:val="en-US"/>
+                        </w:rPr>
+                        <w:t>);</w:t>
                       </w:r>
                     </w:p>
                     <w:p>
@@ -26240,7 +26483,7 @@
           <w:lang w:val="en-US"/>
         </w:rPr>
         <w:drawing>
-          <wp:inline distT="0" distB="0" distL="0" distR="0">
+          <wp:inline distT="0" distB="0" distL="0" distR="0" wp14:anchorId="72BE54AE" wp14:editId="0AC39D09">
             <wp:extent cx="6120130" cy="725805"/>
             <wp:effectExtent l="0" t="0" r="0" b="0"/>
             <wp:docPr id="16" name="Billede 16"/>
@@ -26416,7 +26659,7 @@
         <mc:AlternateContent>
           <mc:Choice Requires="wps">
             <w:drawing>
-              <wp:inline distT="0" distB="0" distL="0" distR="0" wp14:anchorId="2FD9719A" wp14:editId="43E7E0DC">
+              <wp:inline distT="0" distB="0" distL="0" distR="0" wp14:anchorId="0D6C25A2" wp14:editId="08EC76A5">
                 <wp:extent cx="6120130" cy="4691939"/>
                 <wp:effectExtent l="19050" t="19050" r="13970" b="13970"/>
                 <wp:docPr id="17" name="Tekstfelt 2"/>
@@ -26792,7 +27035,29 @@
                                 <w:szCs w:val="19"/>
                                 <w:lang w:val="en-US"/>
                               </w:rPr>
-                              <w:t>&gt;&gt; fifo;</w:t>
+                              <w:t xml:space="preserve">&gt;&gt; </w:t>
+                            </w:r>
+                            <w:proofErr w:type="spellStart"/>
+                            <w:r>
+                              <w:rPr>
+                                <w:rFonts w:ascii="Consolas" w:hAnsi="Consolas" w:cs="Consolas"/>
+                                <w:color w:val="000000"/>
+                                <w:sz w:val="19"/>
+                                <w:szCs w:val="19"/>
+                                <w:lang w:val="en-US"/>
+                              </w:rPr>
+                              <w:t>fifo</w:t>
+                            </w:r>
+                            <w:proofErr w:type="spellEnd"/>
+                            <w:r>
+                              <w:rPr>
+                                <w:rFonts w:ascii="Consolas" w:hAnsi="Consolas" w:cs="Consolas"/>
+                                <w:color w:val="000000"/>
+                                <w:sz w:val="19"/>
+                                <w:szCs w:val="19"/>
+                                <w:lang w:val="en-US"/>
+                              </w:rPr>
+                              <w:t>;</w:t>
                             </w:r>
                           </w:p>
                           <w:p>
@@ -28219,6 +28484,7 @@
                                 <w:color w:val="000000"/>
                                 <w:sz w:val="19"/>
                                 <w:szCs w:val="19"/>
+                                <w:lang w:val="en-US"/>
                               </w:rPr>
                             </w:pPr>
                             <w:r>
@@ -28227,24 +28493,17 @@
                                 <w:color w:val="000000"/>
                                 <w:sz w:val="19"/>
                                 <w:szCs w:val="19"/>
-                              </w:rPr>
-                              <w:t xml:space="preserve">    </w:t>
-                            </w:r>
-                            <w:r>
-                              <w:rPr>
-                                <w:rFonts w:ascii="Consolas" w:hAnsi="Consolas" w:cs="Consolas"/>
-                                <w:color w:val="000000"/>
-                                <w:sz w:val="19"/>
-                                <w:szCs w:val="19"/>
-                              </w:rPr>
-                              <w:t xml:space="preserve">    </w:t>
-                            </w:r>
-                            <w:r>
-                              <w:rPr>
-                                <w:rFonts w:ascii="Consolas" w:hAnsi="Consolas" w:cs="Consolas"/>
-                                <w:color w:val="000000"/>
-                                <w:sz w:val="19"/>
-                                <w:szCs w:val="19"/>
+                                <w:lang w:val="en-US"/>
+                              </w:rPr>
+                              <w:t xml:space="preserve">        </w:t>
+                            </w:r>
+                            <w:r>
+                              <w:rPr>
+                                <w:rFonts w:ascii="Consolas" w:hAnsi="Consolas" w:cs="Consolas"/>
+                                <w:color w:val="000000"/>
+                                <w:sz w:val="19"/>
+                                <w:szCs w:val="19"/>
+                                <w:lang w:val="en-US"/>
                               </w:rPr>
                               <w:t>}</w:t>
                             </w:r>
@@ -28324,7 +28583,7 @@
           </mc:Choice>
           <mc:Fallback>
             <w:pict>
-              <v:shape w14:anchorId="2FD9719A" id="_x0000_s1034" type="#_x0000_t202" style="width:481.9pt;height:369.45pt;visibility:visible;mso-wrap-style:square;mso-left-percent:-10001;mso-top-percent:-10001;mso-position-horizontal:absolute;mso-position-horizontal-relative:char;mso-position-vertical:absolute;mso-position-vertical-relative:line;mso-left-percent:-10001;mso-top-percent:-10001;v-text-anchor:top" o:gfxdata="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" strokeweight="2.25pt">
+              <v:shape w14:anchorId="0D6C25A2" id="_x0000_s1034" type="#_x0000_t202" style="width:481.9pt;height:369.45pt;visibility:visible;mso-wrap-style:square;mso-left-percent:-10001;mso-top-percent:-10001;mso-position-horizontal:absolute;mso-position-horizontal-relative:char;mso-position-vertical:absolute;mso-position-vertical-relative:line;mso-left-percent:-10001;mso-top-percent:-10001;v-text-anchor:top" o:gfxdata="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" strokeweight="2.25pt">
                 <v:textbox>
                   <w:txbxContent>
                     <w:p>
@@ -28668,7 +28927,29 @@
                           <w:szCs w:val="19"/>
                           <w:lang w:val="en-US"/>
                         </w:rPr>
-                        <w:t>&gt;&gt; fifo;</w:t>
+                        <w:t xml:space="preserve">&gt;&gt; </w:t>
+                      </w:r>
+                      <w:proofErr w:type="spellStart"/>
+                      <w:r>
+                        <w:rPr>
+                          <w:rFonts w:ascii="Consolas" w:hAnsi="Consolas" w:cs="Consolas"/>
+                          <w:color w:val="000000"/>
+                          <w:sz w:val="19"/>
+                          <w:szCs w:val="19"/>
+                          <w:lang w:val="en-US"/>
+                        </w:rPr>
+                        <w:t>fifo</w:t>
+                      </w:r>
+                      <w:proofErr w:type="spellEnd"/>
+                      <w:r>
+                        <w:rPr>
+                          <w:rFonts w:ascii="Consolas" w:hAnsi="Consolas" w:cs="Consolas"/>
+                          <w:color w:val="000000"/>
+                          <w:sz w:val="19"/>
+                          <w:szCs w:val="19"/>
+                          <w:lang w:val="en-US"/>
+                        </w:rPr>
+                        <w:t>;</w:t>
                       </w:r>
                     </w:p>
                     <w:p>
@@ -30095,6 +30376,7 @@
                           <w:color w:val="000000"/>
                           <w:sz w:val="19"/>
                           <w:szCs w:val="19"/>
+                          <w:lang w:val="en-US"/>
                         </w:rPr>
                       </w:pPr>
                       <w:r>
@@ -30103,24 +30385,17 @@
                           <w:color w:val="000000"/>
                           <w:sz w:val="19"/>
                           <w:szCs w:val="19"/>
-                        </w:rPr>
-                        <w:t xml:space="preserve">    </w:t>
-                      </w:r>
-                      <w:r>
-                        <w:rPr>
-                          <w:rFonts w:ascii="Consolas" w:hAnsi="Consolas" w:cs="Consolas"/>
-                          <w:color w:val="000000"/>
-                          <w:sz w:val="19"/>
-                          <w:szCs w:val="19"/>
-                        </w:rPr>
-                        <w:t xml:space="preserve">    </w:t>
-                      </w:r>
-                      <w:r>
-                        <w:rPr>
-                          <w:rFonts w:ascii="Consolas" w:hAnsi="Consolas" w:cs="Consolas"/>
-                          <w:color w:val="000000"/>
-                          <w:sz w:val="19"/>
-                          <w:szCs w:val="19"/>
+                          <w:lang w:val="en-US"/>
+                        </w:rPr>
+                        <w:t xml:space="preserve">        </w:t>
+                      </w:r>
+                      <w:r>
+                        <w:rPr>
+                          <w:rFonts w:ascii="Consolas" w:hAnsi="Consolas" w:cs="Consolas"/>
+                          <w:color w:val="000000"/>
+                          <w:sz w:val="19"/>
+                          <w:szCs w:val="19"/>
+                          <w:lang w:val="en-US"/>
                         </w:rPr>
                         <w:t>}</w:t>
                       </w:r>
@@ -30377,7 +30652,7 @@
         <mc:AlternateContent>
           <mc:Choice Requires="wps">
             <w:drawing>
-              <wp:inline distT="0" distB="0" distL="0" distR="0" wp14:anchorId="425CA5BA" wp14:editId="774EA756">
+              <wp:inline distT="0" distB="0" distL="0" distR="0" wp14:anchorId="729053A8" wp14:editId="25E64B52">
                 <wp:extent cx="6120130" cy="6187350"/>
                 <wp:effectExtent l="19050" t="19050" r="13970" b="23495"/>
                 <wp:docPr id="18" name="Tekstfelt 2"/>
@@ -31844,7 +32119,6 @@
                                 <w:color w:val="000000"/>
                                 <w:sz w:val="19"/>
                                 <w:szCs w:val="19"/>
-                                <w:lang w:val="en-US"/>
                               </w:rPr>
                             </w:pPr>
                             <w:r>
@@ -31857,27 +32131,21 @@
                               </w:rPr>
                               <w:tab/>
                             </w:r>
-                            <w:proofErr w:type="spellStart"/>
-                            <w:proofErr w:type="gramStart"/>
-                            <w:r>
-                              <w:rPr>
-                                <w:rFonts w:ascii="Consolas" w:hAnsi="Consolas" w:cs="Consolas"/>
-                                <w:color w:val="000000"/>
-                                <w:sz w:val="19"/>
-                                <w:szCs w:val="19"/>
-                                <w:lang w:val="en-US"/>
+                            <w:r>
+                              <w:rPr>
+                                <w:rFonts w:ascii="Consolas" w:hAnsi="Consolas" w:cs="Consolas"/>
+                                <w:color w:val="000000"/>
+                                <w:sz w:val="19"/>
+                                <w:szCs w:val="19"/>
                               </w:rPr>
                               <w:t>slave.valid</w:t>
                             </w:r>
-                            <w:proofErr w:type="spellEnd"/>
-                            <w:proofErr w:type="gramEnd"/>
                             <w:r>
                               <w:rPr>
                                 <w:rFonts w:ascii="Consolas" w:hAnsi="Consolas" w:cs="Consolas"/>
                                 <w:color w:val="008080"/>
                                 <w:sz w:val="19"/>
                                 <w:szCs w:val="19"/>
-                                <w:lang w:val="en-US"/>
                               </w:rPr>
                               <w:t>(</w:t>
                             </w:r>
@@ -31887,7 +32155,6 @@
                                 <w:color w:val="000000"/>
                                 <w:sz w:val="19"/>
                                 <w:szCs w:val="19"/>
-                                <w:lang w:val="en-US"/>
                               </w:rPr>
                               <w:t>valid</w:t>
                             </w:r>
@@ -31897,7 +32164,6 @@
                                 <w:color w:val="008080"/>
                                 <w:sz w:val="19"/>
                                 <w:szCs w:val="19"/>
-                                <w:lang w:val="en-US"/>
                               </w:rPr>
                               <w:t>)</w:t>
                             </w:r>
@@ -31907,7 +32173,6 @@
                                 <w:color w:val="000000"/>
                                 <w:sz w:val="19"/>
                                 <w:szCs w:val="19"/>
-                                <w:lang w:val="en-US"/>
                               </w:rPr>
                               <w:t>;</w:t>
                             </w:r>
@@ -31923,7 +32188,6 @@
                                 <w:color w:val="000000"/>
                                 <w:sz w:val="19"/>
                                 <w:szCs w:val="19"/>
-                                <w:lang w:val="en-US"/>
                               </w:rPr>
                             </w:pPr>
                             <w:r>
@@ -31932,29 +32196,16 @@
                                 <w:color w:val="000000"/>
                                 <w:sz w:val="19"/>
                                 <w:szCs w:val="19"/>
-                                <w:lang w:val="en-US"/>
                               </w:rPr>
                               <w:tab/>
-                            </w:r>
-                            <w:proofErr w:type="spellStart"/>
-                            <w:r>
-                              <w:rPr>
-                                <w:rFonts w:ascii="Consolas" w:hAnsi="Consolas" w:cs="Consolas"/>
-                                <w:color w:val="000000"/>
-                                <w:sz w:val="19"/>
-                                <w:szCs w:val="19"/>
-                                <w:lang w:val="en-US"/>
-                              </w:rPr>
                               <w:t>slave.data</w:t>
                             </w:r>
-                            <w:proofErr w:type="spellEnd"/>
                             <w:r>
                               <w:rPr>
                                 <w:rFonts w:ascii="Consolas" w:hAnsi="Consolas" w:cs="Consolas"/>
                                 <w:color w:val="008080"/>
                                 <w:sz w:val="19"/>
                                 <w:szCs w:val="19"/>
-                                <w:lang w:val="en-US"/>
                               </w:rPr>
                               <w:t>(</w:t>
                             </w:r>
@@ -31964,7 +32215,6 @@
                                 <w:color w:val="000000"/>
                                 <w:sz w:val="19"/>
                                 <w:szCs w:val="19"/>
-                                <w:lang w:val="en-US"/>
                               </w:rPr>
                               <w:t>data</w:t>
                             </w:r>
@@ -31974,7 +32224,6 @@
                                 <w:color w:val="008080"/>
                                 <w:sz w:val="19"/>
                                 <w:szCs w:val="19"/>
-                                <w:lang w:val="en-US"/>
                               </w:rPr>
                               <w:t>)</w:t>
                             </w:r>
@@ -31984,7 +32233,6 @@
                                 <w:color w:val="000000"/>
                                 <w:sz w:val="19"/>
                                 <w:szCs w:val="19"/>
-                                <w:lang w:val="en-US"/>
                               </w:rPr>
                               <w:t>;</w:t>
                             </w:r>
@@ -32009,7 +32257,6 @@
                                 <w:color w:val="000000"/>
                                 <w:sz w:val="19"/>
                                 <w:szCs w:val="19"/>
-                                <w:lang w:val="en-US"/>
                               </w:rPr>
                               <w:tab/>
                             </w:r>
@@ -32420,7 +32667,28 @@
                                 <w:lang w:val="en-US"/>
                               </w:rPr>
                               <w:tab/>
-                              <w:t xml:space="preserve">tracefile = </w:t>
+                            </w:r>
+                            <w:proofErr w:type="spellStart"/>
+                            <w:r>
+                              <w:rPr>
+                                <w:rFonts w:ascii="Consolas" w:hAnsi="Consolas" w:cs="Consolas"/>
+                                <w:color w:val="000000"/>
+                                <w:sz w:val="19"/>
+                                <w:szCs w:val="19"/>
+                                <w:lang w:val="en-US"/>
+                              </w:rPr>
+                              <w:t>tracefile</w:t>
+                            </w:r>
+                            <w:proofErr w:type="spellEnd"/>
+                            <w:r>
+                              <w:rPr>
+                                <w:rFonts w:ascii="Consolas" w:hAnsi="Consolas" w:cs="Consolas"/>
+                                <w:color w:val="000000"/>
+                                <w:sz w:val="19"/>
+                                <w:szCs w:val="19"/>
+                                <w:lang w:val="en-US"/>
+                              </w:rPr>
+                              <w:t xml:space="preserve"> = </w:t>
                             </w:r>
                             <w:proofErr w:type="spellStart"/>
                             <w:r>
@@ -32540,8 +32808,20 @@
                                 <w:szCs w:val="19"/>
                                 <w:lang w:val="en-US"/>
                               </w:rPr>
-                              <w:t>(!tracefile</w:t>
-                            </w:r>
+                              <w:t>(!</w:t>
+                            </w:r>
+                            <w:proofErr w:type="spellStart"/>
+                            <w:r>
+                              <w:rPr>
+                                <w:rFonts w:ascii="Consolas" w:hAnsi="Consolas" w:cs="Consolas"/>
+                                <w:color w:val="000000"/>
+                                <w:sz w:val="19"/>
+                                <w:szCs w:val="19"/>
+                                <w:lang w:val="en-US"/>
+                              </w:rPr>
+                              <w:t>tracefile</w:t>
+                            </w:r>
+                            <w:proofErr w:type="spellEnd"/>
                             <w:proofErr w:type="gramEnd"/>
                             <w:r>
                               <w:rPr>
@@ -32603,7 +32883,29 @@
                                 <w:szCs w:val="19"/>
                                 <w:lang w:val="en-US"/>
                               </w:rPr>
-                              <w:t>"no tracefile for you"</w:t>
+                              <w:t xml:space="preserve">"no </w:t>
+                            </w:r>
+                            <w:proofErr w:type="spellStart"/>
+                            <w:r>
+                              <w:rPr>
+                                <w:rFonts w:ascii="Consolas" w:hAnsi="Consolas" w:cs="Consolas"/>
+                                <w:color w:val="A31515"/>
+                                <w:sz w:val="19"/>
+                                <w:szCs w:val="19"/>
+                                <w:lang w:val="en-US"/>
+                              </w:rPr>
+                              <w:t>tracefile</w:t>
+                            </w:r>
+                            <w:proofErr w:type="spellEnd"/>
+                            <w:r>
+                              <w:rPr>
+                                <w:rFonts w:ascii="Consolas" w:hAnsi="Consolas" w:cs="Consolas"/>
+                                <w:color w:val="A31515"/>
+                                <w:sz w:val="19"/>
+                                <w:szCs w:val="19"/>
+                                <w:lang w:val="en-US"/>
+                              </w:rPr>
+                              <w:t xml:space="preserve"> for you"</w:t>
                             </w:r>
                             <w:r>
                               <w:rPr>
@@ -32681,7 +32983,28 @@
                                 <w:lang w:val="en-US"/>
                               </w:rPr>
                               <w:tab/>
-                              <w:t>tracefile-&gt;</w:t>
+                            </w:r>
+                            <w:proofErr w:type="spellStart"/>
+                            <w:r>
+                              <w:rPr>
+                                <w:rFonts w:ascii="Consolas" w:hAnsi="Consolas" w:cs="Consolas"/>
+                                <w:color w:val="000000"/>
+                                <w:sz w:val="19"/>
+                                <w:szCs w:val="19"/>
+                                <w:lang w:val="en-US"/>
+                              </w:rPr>
+                              <w:t>tracefile</w:t>
+                            </w:r>
+                            <w:proofErr w:type="spellEnd"/>
+                            <w:r>
+                              <w:rPr>
+                                <w:rFonts w:ascii="Consolas" w:hAnsi="Consolas" w:cs="Consolas"/>
+                                <w:color w:val="000000"/>
+                                <w:sz w:val="19"/>
+                                <w:szCs w:val="19"/>
+                                <w:lang w:val="en-US"/>
+                              </w:rPr>
+                              <w:t>-&gt;</w:t>
                             </w:r>
                             <w:proofErr w:type="spellStart"/>
                             <w:r>
@@ -32805,6 +33128,7 @@
                               </w:rPr>
                               <w:t>(</w:t>
                             </w:r>
+                            <w:proofErr w:type="spellStart"/>
                             <w:proofErr w:type="gramEnd"/>
                             <w:r>
                               <w:rPr>
@@ -32814,7 +33138,18 @@
                                 <w:szCs w:val="19"/>
                                 <w:lang w:val="en-US"/>
                               </w:rPr>
-                              <w:t xml:space="preserve">tracefile, clock, </w:t>
+                              <w:t>tracefile</w:t>
+                            </w:r>
+                            <w:proofErr w:type="spellEnd"/>
+                            <w:r>
+                              <w:rPr>
+                                <w:rFonts w:ascii="Consolas" w:hAnsi="Consolas" w:cs="Consolas"/>
+                                <w:color w:val="000000"/>
+                                <w:sz w:val="19"/>
+                                <w:szCs w:val="19"/>
+                                <w:lang w:val="en-US"/>
+                              </w:rPr>
+                              <w:t xml:space="preserve">, clock, </w:t>
                             </w:r>
                             <w:r>
                               <w:rPr>
@@ -32894,6 +33229,7 @@
                               </w:rPr>
                               <w:t>(</w:t>
                             </w:r>
+                            <w:proofErr w:type="spellStart"/>
                             <w:proofErr w:type="gramEnd"/>
                             <w:r>
                               <w:rPr>
@@ -32903,7 +33239,18 @@
                                 <w:szCs w:val="19"/>
                                 <w:lang w:val="en-US"/>
                               </w:rPr>
-                              <w:t xml:space="preserve">tracefile, ready, </w:t>
+                              <w:t>tracefile</w:t>
+                            </w:r>
+                            <w:proofErr w:type="spellEnd"/>
+                            <w:r>
+                              <w:rPr>
+                                <w:rFonts w:ascii="Consolas" w:hAnsi="Consolas" w:cs="Consolas"/>
+                                <w:color w:val="000000"/>
+                                <w:sz w:val="19"/>
+                                <w:szCs w:val="19"/>
+                                <w:lang w:val="en-US"/>
+                              </w:rPr>
+                              <w:t xml:space="preserve">, ready, </w:t>
                             </w:r>
                             <w:r>
                               <w:rPr>
@@ -32983,6 +33330,7 @@
                               </w:rPr>
                               <w:t>(</w:t>
                             </w:r>
+                            <w:proofErr w:type="spellStart"/>
                             <w:proofErr w:type="gramEnd"/>
                             <w:r>
                               <w:rPr>
@@ -32992,7 +33340,18 @@
                                 <w:szCs w:val="19"/>
                                 <w:lang w:val="en-US"/>
                               </w:rPr>
-                              <w:t xml:space="preserve">tracefile, valid, </w:t>
+                              <w:t>tracefile</w:t>
+                            </w:r>
+                            <w:proofErr w:type="spellEnd"/>
+                            <w:r>
+                              <w:rPr>
+                                <w:rFonts w:ascii="Consolas" w:hAnsi="Consolas" w:cs="Consolas"/>
+                                <w:color w:val="000000"/>
+                                <w:sz w:val="19"/>
+                                <w:szCs w:val="19"/>
+                                <w:lang w:val="en-US"/>
+                              </w:rPr>
+                              <w:t xml:space="preserve">, valid, </w:t>
                             </w:r>
                             <w:r>
                               <w:rPr>
@@ -33072,6 +33431,7 @@
                               </w:rPr>
                               <w:t>(</w:t>
                             </w:r>
+                            <w:proofErr w:type="spellStart"/>
                             <w:proofErr w:type="gramEnd"/>
                             <w:r>
                               <w:rPr>
@@ -33081,7 +33441,18 @@
                                 <w:szCs w:val="19"/>
                                 <w:lang w:val="en-US"/>
                               </w:rPr>
-                              <w:t xml:space="preserve">tracefile, data, </w:t>
+                              <w:t>tracefile</w:t>
+                            </w:r>
+                            <w:proofErr w:type="spellEnd"/>
+                            <w:r>
+                              <w:rPr>
+                                <w:rFonts w:ascii="Consolas" w:hAnsi="Consolas" w:cs="Consolas"/>
+                                <w:color w:val="000000"/>
+                                <w:sz w:val="19"/>
+                                <w:szCs w:val="19"/>
+                                <w:lang w:val="en-US"/>
+                              </w:rPr>
+                              <w:t xml:space="preserve">, data, </w:t>
                             </w:r>
                             <w:r>
                               <w:rPr>
@@ -33269,7 +33640,29 @@
                                 <w:szCs w:val="19"/>
                                 <w:lang w:val="en-US"/>
                               </w:rPr>
-                              <w:t>(tracefile);</w:t>
+                              <w:t>(</w:t>
+                            </w:r>
+                            <w:proofErr w:type="spellStart"/>
+                            <w:r>
+                              <w:rPr>
+                                <w:rFonts w:ascii="Consolas" w:hAnsi="Consolas" w:cs="Consolas"/>
+                                <w:color w:val="000000"/>
+                                <w:sz w:val="19"/>
+                                <w:szCs w:val="19"/>
+                                <w:lang w:val="en-US"/>
+                              </w:rPr>
+                              <w:t>tracefile</w:t>
+                            </w:r>
+                            <w:proofErr w:type="spellEnd"/>
+                            <w:r>
+                              <w:rPr>
+                                <w:rFonts w:ascii="Consolas" w:hAnsi="Consolas" w:cs="Consolas"/>
+                                <w:color w:val="000000"/>
+                                <w:sz w:val="19"/>
+                                <w:szCs w:val="19"/>
+                                <w:lang w:val="en-US"/>
+                              </w:rPr>
+                              <w:t>);</w:t>
                             </w:r>
                           </w:p>
                           <w:p>
@@ -33296,7 +33689,7 @@
           </mc:Choice>
           <mc:Fallback>
             <w:pict>
-              <v:shape w14:anchorId="425CA5BA" id="_x0000_s1035" type="#_x0000_t202" style="width:481.9pt;height:487.2pt;visibility:visible;mso-wrap-style:square;mso-left-percent:-10001;mso-top-percent:-10001;mso-position-horizontal:absolute;mso-position-horizontal-relative:char;mso-position-vertical:absolute;mso-position-vertical-relative:line;mso-left-percent:-10001;mso-top-percent:-10001;v-text-anchor:top" o:gfxdata="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" strokeweight="2.25pt">
+              <v:shape w14:anchorId="729053A8" id="_x0000_s1035" type="#_x0000_t202" style="width:481.9pt;height:487.2pt;visibility:visible;mso-wrap-style:square;mso-left-percent:-10001;mso-top-percent:-10001;mso-position-horizontal:absolute;mso-position-horizontal-relative:char;mso-position-vertical:absolute;mso-position-vertical-relative:line;mso-left-percent:-10001;mso-top-percent:-10001;v-text-anchor:top" o:gfxdata="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" strokeweight="2.25pt">
                 <v:textbox>
                   <w:txbxContent>
                     <w:p>
@@ -34731,7 +35124,6 @@
                           <w:color w:val="000000"/>
                           <w:sz w:val="19"/>
                           <w:szCs w:val="19"/>
-                          <w:lang w:val="en-US"/>
                         </w:rPr>
                       </w:pPr>
                       <w:r>
@@ -34744,27 +35136,21 @@
                         </w:rPr>
                         <w:tab/>
                       </w:r>
-                      <w:proofErr w:type="spellStart"/>
-                      <w:proofErr w:type="gramStart"/>
-                      <w:r>
-                        <w:rPr>
-                          <w:rFonts w:ascii="Consolas" w:hAnsi="Consolas" w:cs="Consolas"/>
-                          <w:color w:val="000000"/>
-                          <w:sz w:val="19"/>
-                          <w:szCs w:val="19"/>
-                          <w:lang w:val="en-US"/>
+                      <w:r>
+                        <w:rPr>
+                          <w:rFonts w:ascii="Consolas" w:hAnsi="Consolas" w:cs="Consolas"/>
+                          <w:color w:val="000000"/>
+                          <w:sz w:val="19"/>
+                          <w:szCs w:val="19"/>
                         </w:rPr>
                         <w:t>slave.valid</w:t>
                       </w:r>
-                      <w:proofErr w:type="spellEnd"/>
-                      <w:proofErr w:type="gramEnd"/>
                       <w:r>
                         <w:rPr>
                           <w:rFonts w:ascii="Consolas" w:hAnsi="Consolas" w:cs="Consolas"/>
                           <w:color w:val="008080"/>
                           <w:sz w:val="19"/>
                           <w:szCs w:val="19"/>
-                          <w:lang w:val="en-US"/>
                         </w:rPr>
                         <w:t>(</w:t>
                       </w:r>
@@ -34774,7 +35160,6 @@
                           <w:color w:val="000000"/>
                           <w:sz w:val="19"/>
                           <w:szCs w:val="19"/>
-                          <w:lang w:val="en-US"/>
                         </w:rPr>
                         <w:t>valid</w:t>
                       </w:r>
@@ -34784,7 +35169,6 @@
                           <w:color w:val="008080"/>
                           <w:sz w:val="19"/>
                           <w:szCs w:val="19"/>
-                          <w:lang w:val="en-US"/>
                         </w:rPr>
                         <w:t>)</w:t>
                       </w:r>
@@ -34794,7 +35178,6 @@
                           <w:color w:val="000000"/>
                           <w:sz w:val="19"/>
                           <w:szCs w:val="19"/>
-                          <w:lang w:val="en-US"/>
                         </w:rPr>
                         <w:t>;</w:t>
                       </w:r>
@@ -34810,7 +35193,6 @@
                           <w:color w:val="000000"/>
                           <w:sz w:val="19"/>
                           <w:szCs w:val="19"/>
-                          <w:lang w:val="en-US"/>
                         </w:rPr>
                       </w:pPr>
                       <w:r>
@@ -34819,29 +35201,16 @@
                           <w:color w:val="000000"/>
                           <w:sz w:val="19"/>
                           <w:szCs w:val="19"/>
-                          <w:lang w:val="en-US"/>
                         </w:rPr>
                         <w:tab/>
-                      </w:r>
-                      <w:proofErr w:type="spellStart"/>
-                      <w:r>
-                        <w:rPr>
-                          <w:rFonts w:ascii="Consolas" w:hAnsi="Consolas" w:cs="Consolas"/>
-                          <w:color w:val="000000"/>
-                          <w:sz w:val="19"/>
-                          <w:szCs w:val="19"/>
-                          <w:lang w:val="en-US"/>
-                        </w:rPr>
                         <w:t>slave.data</w:t>
                       </w:r>
-                      <w:proofErr w:type="spellEnd"/>
                       <w:r>
                         <w:rPr>
                           <w:rFonts w:ascii="Consolas" w:hAnsi="Consolas" w:cs="Consolas"/>
                           <w:color w:val="008080"/>
                           <w:sz w:val="19"/>
                           <w:szCs w:val="19"/>
-                          <w:lang w:val="en-US"/>
                         </w:rPr>
                         <w:t>(</w:t>
                       </w:r>
@@ -34851,7 +35220,6 @@
                           <w:color w:val="000000"/>
                           <w:sz w:val="19"/>
                           <w:szCs w:val="19"/>
-                          <w:lang w:val="en-US"/>
                         </w:rPr>
                         <w:t>data</w:t>
                       </w:r>
@@ -34861,7 +35229,6 @@
                           <w:color w:val="008080"/>
                           <w:sz w:val="19"/>
                           <w:szCs w:val="19"/>
-                          <w:lang w:val="en-US"/>
                         </w:rPr>
                         <w:t>)</w:t>
                       </w:r>
@@ -34871,7 +35238,6 @@
                           <w:color w:val="000000"/>
                           <w:sz w:val="19"/>
                           <w:szCs w:val="19"/>
-                          <w:lang w:val="en-US"/>
                         </w:rPr>
                         <w:t>;</w:t>
                       </w:r>
@@ -34896,7 +35262,6 @@
                           <w:color w:val="000000"/>
                           <w:sz w:val="19"/>
                           <w:szCs w:val="19"/>
-                          <w:lang w:val="en-US"/>
                         </w:rPr>
                         <w:tab/>
                       </w:r>
@@ -35307,7 +35672,28 @@
                           <w:lang w:val="en-US"/>
                         </w:rPr>
                         <w:tab/>
-                        <w:t xml:space="preserve">tracefile = </w:t>
+                      </w:r>
+                      <w:proofErr w:type="spellStart"/>
+                      <w:r>
+                        <w:rPr>
+                          <w:rFonts w:ascii="Consolas" w:hAnsi="Consolas" w:cs="Consolas"/>
+                          <w:color w:val="000000"/>
+                          <w:sz w:val="19"/>
+                          <w:szCs w:val="19"/>
+                          <w:lang w:val="en-US"/>
+                        </w:rPr>
+                        <w:t>tracefile</w:t>
+                      </w:r>
+                      <w:proofErr w:type="spellEnd"/>
+                      <w:r>
+                        <w:rPr>
+                          <w:rFonts w:ascii="Consolas" w:hAnsi="Consolas" w:cs="Consolas"/>
+                          <w:color w:val="000000"/>
+                          <w:sz w:val="19"/>
+                          <w:szCs w:val="19"/>
+                          <w:lang w:val="en-US"/>
+                        </w:rPr>
+                        <w:t xml:space="preserve"> = </w:t>
                       </w:r>
                       <w:proofErr w:type="spellStart"/>
                       <w:r>
@@ -35427,8 +35813,20 @@
                           <w:szCs w:val="19"/>
                           <w:lang w:val="en-US"/>
                         </w:rPr>
-                        <w:t>(!tracefile</w:t>
-                      </w:r>
+                        <w:t>(!</w:t>
+                      </w:r>
+                      <w:proofErr w:type="spellStart"/>
+                      <w:r>
+                        <w:rPr>
+                          <w:rFonts w:ascii="Consolas" w:hAnsi="Consolas" w:cs="Consolas"/>
+                          <w:color w:val="000000"/>
+                          <w:sz w:val="19"/>
+                          <w:szCs w:val="19"/>
+                          <w:lang w:val="en-US"/>
+                        </w:rPr>
+                        <w:t>tracefile</w:t>
+                      </w:r>
+                      <w:proofErr w:type="spellEnd"/>
                       <w:proofErr w:type="gramEnd"/>
                       <w:r>
                         <w:rPr>
@@ -35490,7 +35888,29 @@
                           <w:szCs w:val="19"/>
                           <w:lang w:val="en-US"/>
                         </w:rPr>
-                        <w:t>"no tracefile for you"</w:t>
+                        <w:t xml:space="preserve">"no </w:t>
+                      </w:r>
+                      <w:proofErr w:type="spellStart"/>
+                      <w:r>
+                        <w:rPr>
+                          <w:rFonts w:ascii="Consolas" w:hAnsi="Consolas" w:cs="Consolas"/>
+                          <w:color w:val="A31515"/>
+                          <w:sz w:val="19"/>
+                          <w:szCs w:val="19"/>
+                          <w:lang w:val="en-US"/>
+                        </w:rPr>
+                        <w:t>tracefile</w:t>
+                      </w:r>
+                      <w:proofErr w:type="spellEnd"/>
+                      <w:r>
+                        <w:rPr>
+                          <w:rFonts w:ascii="Consolas" w:hAnsi="Consolas" w:cs="Consolas"/>
+                          <w:color w:val="A31515"/>
+                          <w:sz w:val="19"/>
+                          <w:szCs w:val="19"/>
+                          <w:lang w:val="en-US"/>
+                        </w:rPr>
+                        <w:t xml:space="preserve"> for you"</w:t>
                       </w:r>
                       <w:r>
                         <w:rPr>
@@ -35568,7 +35988,28 @@
                           <w:lang w:val="en-US"/>
                         </w:rPr>
                         <w:tab/>
-                        <w:t>tracefile-&gt;</w:t>
+                      </w:r>
+                      <w:proofErr w:type="spellStart"/>
+                      <w:r>
+                        <w:rPr>
+                          <w:rFonts w:ascii="Consolas" w:hAnsi="Consolas" w:cs="Consolas"/>
+                          <w:color w:val="000000"/>
+                          <w:sz w:val="19"/>
+                          <w:szCs w:val="19"/>
+                          <w:lang w:val="en-US"/>
+                        </w:rPr>
+                        <w:t>tracefile</w:t>
+                      </w:r>
+                      <w:proofErr w:type="spellEnd"/>
+                      <w:r>
+                        <w:rPr>
+                          <w:rFonts w:ascii="Consolas" w:hAnsi="Consolas" w:cs="Consolas"/>
+                          <w:color w:val="000000"/>
+                          <w:sz w:val="19"/>
+                          <w:szCs w:val="19"/>
+                          <w:lang w:val="en-US"/>
+                        </w:rPr>
+                        <w:t>-&gt;</w:t>
                       </w:r>
                       <w:proofErr w:type="spellStart"/>
                       <w:r>
@@ -35692,6 +36133,7 @@
                         </w:rPr>
                         <w:t>(</w:t>
                       </w:r>
+                      <w:proofErr w:type="spellStart"/>
                       <w:proofErr w:type="gramEnd"/>
                       <w:r>
                         <w:rPr>
@@ -35701,7 +36143,18 @@
                           <w:szCs w:val="19"/>
                           <w:lang w:val="en-US"/>
                         </w:rPr>
-                        <w:t xml:space="preserve">tracefile, clock, </w:t>
+                        <w:t>tracefile</w:t>
+                      </w:r>
+                      <w:proofErr w:type="spellEnd"/>
+                      <w:r>
+                        <w:rPr>
+                          <w:rFonts w:ascii="Consolas" w:hAnsi="Consolas" w:cs="Consolas"/>
+                          <w:color w:val="000000"/>
+                          <w:sz w:val="19"/>
+                          <w:szCs w:val="19"/>
+                          <w:lang w:val="en-US"/>
+                        </w:rPr>
+                        <w:t xml:space="preserve">, clock, </w:t>
                       </w:r>
                       <w:r>
                         <w:rPr>
@@ -35781,6 +36234,7 @@
                         </w:rPr>
                         <w:t>(</w:t>
                       </w:r>
+                      <w:proofErr w:type="spellStart"/>
                       <w:proofErr w:type="gramEnd"/>
                       <w:r>
                         <w:rPr>
@@ -35790,7 +36244,18 @@
                           <w:szCs w:val="19"/>
                           <w:lang w:val="en-US"/>
                         </w:rPr>
-                        <w:t xml:space="preserve">tracefile, ready, </w:t>
+                        <w:t>tracefile</w:t>
+                      </w:r>
+                      <w:proofErr w:type="spellEnd"/>
+                      <w:r>
+                        <w:rPr>
+                          <w:rFonts w:ascii="Consolas" w:hAnsi="Consolas" w:cs="Consolas"/>
+                          <w:color w:val="000000"/>
+                          <w:sz w:val="19"/>
+                          <w:szCs w:val="19"/>
+                          <w:lang w:val="en-US"/>
+                        </w:rPr>
+                        <w:t xml:space="preserve">, ready, </w:t>
                       </w:r>
                       <w:r>
                         <w:rPr>
@@ -35870,6 +36335,7 @@
                         </w:rPr>
                         <w:t>(</w:t>
                       </w:r>
+                      <w:proofErr w:type="spellStart"/>
                       <w:proofErr w:type="gramEnd"/>
                       <w:r>
                         <w:rPr>
@@ -35879,7 +36345,18 @@
                           <w:szCs w:val="19"/>
                           <w:lang w:val="en-US"/>
                         </w:rPr>
-                        <w:t xml:space="preserve">tracefile, valid, </w:t>
+                        <w:t>tracefile</w:t>
+                      </w:r>
+                      <w:proofErr w:type="spellEnd"/>
+                      <w:r>
+                        <w:rPr>
+                          <w:rFonts w:ascii="Consolas" w:hAnsi="Consolas" w:cs="Consolas"/>
+                          <w:color w:val="000000"/>
+                          <w:sz w:val="19"/>
+                          <w:szCs w:val="19"/>
+                          <w:lang w:val="en-US"/>
+                        </w:rPr>
+                        <w:t xml:space="preserve">, valid, </w:t>
                       </w:r>
                       <w:r>
                         <w:rPr>
@@ -35959,6 +36436,7 @@
                         </w:rPr>
                         <w:t>(</w:t>
                       </w:r>
+                      <w:proofErr w:type="spellStart"/>
                       <w:proofErr w:type="gramEnd"/>
                       <w:r>
                         <w:rPr>
@@ -35968,7 +36446,18 @@
                           <w:szCs w:val="19"/>
                           <w:lang w:val="en-US"/>
                         </w:rPr>
-                        <w:t xml:space="preserve">tracefile, data, </w:t>
+                        <w:t>tracefile</w:t>
+                      </w:r>
+                      <w:proofErr w:type="spellEnd"/>
+                      <w:r>
+                        <w:rPr>
+                          <w:rFonts w:ascii="Consolas" w:hAnsi="Consolas" w:cs="Consolas"/>
+                          <w:color w:val="000000"/>
+                          <w:sz w:val="19"/>
+                          <w:szCs w:val="19"/>
+                          <w:lang w:val="en-US"/>
+                        </w:rPr>
+                        <w:t xml:space="preserve">, data, </w:t>
                       </w:r>
                       <w:r>
                         <w:rPr>
@@ -36156,7 +36645,29 @@
                           <w:szCs w:val="19"/>
                           <w:lang w:val="en-US"/>
                         </w:rPr>
-                        <w:t>(tracefile);</w:t>
+                        <w:t>(</w:t>
+                      </w:r>
+                      <w:proofErr w:type="spellStart"/>
+                      <w:r>
+                        <w:rPr>
+                          <w:rFonts w:ascii="Consolas" w:hAnsi="Consolas" w:cs="Consolas"/>
+                          <w:color w:val="000000"/>
+                          <w:sz w:val="19"/>
+                          <w:szCs w:val="19"/>
+                          <w:lang w:val="en-US"/>
+                        </w:rPr>
+                        <w:t>tracefile</w:t>
+                      </w:r>
+                      <w:proofErr w:type="spellEnd"/>
+                      <w:r>
+                        <w:rPr>
+                          <w:rFonts w:ascii="Consolas" w:hAnsi="Consolas" w:cs="Consolas"/>
+                          <w:color w:val="000000"/>
+                          <w:sz w:val="19"/>
+                          <w:szCs w:val="19"/>
+                          <w:lang w:val="en-US"/>
+                        </w:rPr>
+                        <w:t>);</w:t>
                       </w:r>
                     </w:p>
                     <w:p>
@@ -36243,7 +36754,7 @@
           <w:noProof/>
         </w:rPr>
         <w:drawing>
-          <wp:inline distT="0" distB="0" distL="0" distR="0">
+          <wp:inline distT="0" distB="0" distL="0" distR="0" wp14:anchorId="0EE442DD" wp14:editId="65E5C2FE">
             <wp:extent cx="6120130" cy="776605"/>
             <wp:effectExtent l="0" t="0" r="0" b="4445"/>
             <wp:docPr id="19" name="Billede 19"/>
@@ -36346,8 +36857,6 @@
         </w:rPr>
         <w:t>As can be seen above, there are some differences when using a bus cycle accurate model instead. This can be seen when comparing the ready waveform compared to the one of figure 12. The data used in this exercise is the same as used in exercise 3.4, and it has been verified that the data received is the same in both exercises.</w:t>
       </w:r>
-      <w:bookmarkStart w:id="0" w:name="_GoBack"/>
-      <w:bookmarkEnd w:id="0"/>
     </w:p>
     <w:sectPr>
       <w:footerReference w:type="default" r:id="rId12"/>
@@ -36395,6 +36904,7 @@
         <w:docPartUnique/>
       </w:docPartObj>
     </w:sdtPr>
+    <w:sdtEndPr/>
     <w:sdtContent>
       <w:p>
         <w:pPr>
@@ -36575,6 +37085,7 @@
     <w:lsdException w:name="HTML Sample" w:semiHidden="1" w:unhideWhenUsed="1"/>
     <w:lsdException w:name="HTML Typewriter" w:semiHidden="1" w:unhideWhenUsed="1"/>
     <w:lsdException w:name="HTML Variable" w:semiHidden="1" w:unhideWhenUsed="1"/>
+    <w:lsdException w:name="Normal Table" w:semiHidden="1" w:unhideWhenUsed="1"/>
     <w:lsdException w:name="annotation subject" w:semiHidden="1" w:unhideWhenUsed="1"/>
     <w:lsdException w:name="No List" w:semiHidden="1" w:unhideWhenUsed="1"/>
     <w:lsdException w:name="Outline List 1" w:semiHidden="1" w:unhideWhenUsed="1"/>
@@ -36620,9 +37131,11 @@
     <w:lsdException w:name="Table Subtle 1" w:semiHidden="1" w:unhideWhenUsed="1"/>
     <w:lsdException w:name="Table Subtle 2" w:semiHidden="1" w:unhideWhenUsed="1"/>
     <w:lsdException w:name="Table Web 1" w:semiHidden="1" w:unhideWhenUsed="1"/>
+    <w:lsdException w:name="Table Web 2" w:semiHidden="1" w:unhideWhenUsed="1"/>
     <w:lsdException w:name="Table Web 3" w:semiHidden="1" w:unhideWhenUsed="1"/>
     <w:lsdException w:name="Balloon Text" w:semiHidden="1" w:unhideWhenUsed="1"/>
     <w:lsdException w:name="Table Grid" w:uiPriority="39"/>
+    <w:lsdException w:name="Table Theme" w:semiHidden="1" w:unhideWhenUsed="1"/>
     <w:lsdException w:name="Placeholder Text" w:semiHidden="1"/>
     <w:lsdException w:name="No Spacing" w:uiPriority="1" w:qFormat="1"/>
     <w:lsdException w:name="Light Shading" w:uiPriority="60"/>
@@ -36873,6 +37386,7 @@
   <w:style w:type="character" w:default="1" w:styleId="Standardskrifttypeiafsnit">
     <w:name w:val="Default Paragraph Font"/>
     <w:uiPriority w:val="1"/>
+    <w:semiHidden/>
     <w:unhideWhenUsed/>
   </w:style>
   <w:style w:type="table" w:default="1" w:styleId="Tabel-Normal">
@@ -37328,7 +37842,7 @@
 </file>
 
 <file path=customXml/itemProps1.xml><?xml version="1.0" encoding="utf-8"?>
-<ds:datastoreItem xmlns:ds="http://schemas.openxmlformats.org/officeDocument/2006/customXml" ds:itemID="{42B9B306-307C-4FD6-AD75-5B85E89A0008}">
+<ds:datastoreItem xmlns:ds="http://schemas.openxmlformats.org/officeDocument/2006/customXml" ds:itemID="{A25D087A-405C-4AD8-B109-3AF054942C01}">
   <ds:schemaRefs>
     <ds:schemaRef ds:uri="http://schemas.openxmlformats.org/officeDocument/2006/bibliography"/>
   </ds:schemaRefs>

</xml_diff>